<commit_message>
Added TinkerCad URL of the implementation.
</commit_message>
<xml_diff>
--- a/Safety/TinkerCad_Circuit_Design.docx
+++ b/Safety/TinkerCad_Circuit_Design.docx
@@ -2,6 +2,39 @@
 <file path=word/document.xml><?xml version="1.0" encoding="utf-8"?>
 <w:document xmlns:wpc="http://schemas.microsoft.com/office/word/2010/wordprocessingCanvas" xmlns:mc="http://schemas.openxmlformats.org/markup-compatibility/2006" xmlns:o="urn:schemas-microsoft-com:office:office" xmlns:r="http://schemas.openxmlformats.org/officeDocument/2006/relationships" xmlns:m="http://schemas.openxmlformats.org/officeDocument/2006/math" xmlns:v="urn:schemas-microsoft-com:vml" xmlns:wp14="http://schemas.microsoft.com/office/word/2010/wordprocessingDrawing" xmlns:wp="http://schemas.openxmlformats.org/drawingml/2006/wordprocessingDrawing" xmlns:w10="urn:schemas-microsoft-com:office:word" xmlns:w="http://schemas.openxmlformats.org/wordprocessingml/2006/main" xmlns:w14="http://schemas.microsoft.com/office/word/2010/wordml" xmlns:w15="http://schemas.microsoft.com/office/word/2012/wordml" xmlns:wpg="http://schemas.microsoft.com/office/word/2010/wordprocessingGroup" xmlns:wpi="http://schemas.microsoft.com/office/word/2010/wordprocessingInk" xmlns:wne="http://schemas.microsoft.com/office/word/2006/wordml" xmlns:wps="http://schemas.microsoft.com/office/word/2010/wordprocessingShape" mc:Ignorable="w14 w15 wp14">
   <w:body>
+    <w:p>
+      <w:proofErr w:type="spellStart"/>
+      <w:r>
+        <w:t>TinkerCad</w:t>
+      </w:r>
+      <w:proofErr w:type="spellEnd"/>
+      <w:r>
+        <w:t xml:space="preserve"> URL to access the implementation:</w:t>
+      </w:r>
+    </w:p>
+    <w:p/>
+    <w:p>
+      <w:proofErr w:type="gramStart"/>
+      <w:r>
+        <w:t xml:space="preserve">“ </w:t>
+      </w:r>
+      <w:proofErr w:type="gramEnd"/>
+      <w:hyperlink r:id="rId4" w:history="1">
+        <w:r>
+          <w:rPr>
+            <w:rStyle w:val="Hyperlink"/>
+          </w:rPr>
+          <w:t>https://www.tinkercad.com/things/5zISfFwcrfP-brave-densor/editel</w:t>
+        </w:r>
+      </w:hyperlink>
+      <w:r>
+        <w:t xml:space="preserve"> ”</w:t>
+      </w:r>
+      <w:bookmarkStart w:id="0" w:name="_GoBack"/>
+      <w:bookmarkEnd w:id="0"/>
+    </w:p>
+    <w:p/>
+    <w:p/>
     <w:p>
       <w:r>
         <w:rPr>
@@ -25,7 +58,7 @@
                     </pic:cNvPicPr>
                   </pic:nvPicPr>
                   <pic:blipFill>
-                    <a:blip r:embed="rId4">
+                    <a:blip r:embed="rId5">
                       <a:extLst>
                         <a:ext uri="{28A0092B-C50C-407E-A947-70E740481C1C}">
                           <a14:useLocalDpi xmlns:a14="http://schemas.microsoft.com/office/drawing/2010/main" val="0"/>
@@ -56,8 +89,6 @@
           </wp:inline>
         </w:drawing>
       </w:r>
-      <w:bookmarkStart w:id="0" w:name="_GoBack"/>
-      <w:bookmarkEnd w:id="0"/>
     </w:p>
     <w:sectPr>
       <w:pgSz w:w="12240" w:h="15840"/>
@@ -490,6 +521,17 @@
     <w:semiHidden/>
     <w:unhideWhenUsed/>
   </w:style>
+  <w:style w:type="character" w:styleId="Hyperlink">
+    <w:name w:val="Hyperlink"/>
+    <w:basedOn w:val="DefaultParagraphFont"/>
+    <w:uiPriority w:val="99"/>
+    <w:unhideWhenUsed/>
+    <w:rsid w:val="00DB2AE6"/>
+    <w:rPr>
+      <w:color w:val="0563C1" w:themeColor="hyperlink"/>
+      <w:u w:val="single"/>
+    </w:rPr>
+  </w:style>
 </w:styles>
 </file>
 

</xml_diff>